<commit_message>
changed some formating in the main document
</commit_message>
<xml_diff>
--- a/Little Lemon Database Project.docx
+++ b/Little Lemon Database Project.docx
@@ -222,7 +222,7 @@
           <w:noProof/>
         </w:rPr>
         <w:drawing>
-          <wp:inline distT="0" distB="0" distL="0" distR="0" wp14:anchorId="6EAA21C6" wp14:editId="479A1CAC">
+          <wp:inline distT="0" distB="0" distL="0" distR="0" wp14:anchorId="6EAA21C6" wp14:editId="4A49CD13">
             <wp:extent cx="2674495" cy="2033588"/>
             <wp:effectExtent l="0" t="0" r="0" b="5080"/>
             <wp:docPr id="645310171" name="Picture 1" descr="A diagram of relationship&#10;&#10;Description automatically generated"/>
@@ -840,6 +840,9 @@
     </w:p>
     <w:p>
       <w:r>
+        <w:rPr>
+          <w:noProof/>
+        </w:rPr>
         <w:drawing>
           <wp:inline distT="0" distB="0" distL="0" distR="0" wp14:anchorId="22B3A76D" wp14:editId="2A72CF2B">
             <wp:extent cx="5577981" cy="897850"/>
@@ -884,6 +887,9 @@
     </w:p>
     <w:p>
       <w:r>
+        <w:rPr>
+          <w:noProof/>
+        </w:rPr>
         <w:drawing>
           <wp:inline distT="0" distB="0" distL="0" distR="0" wp14:anchorId="03A09E4E" wp14:editId="49EEF521">
             <wp:extent cx="2945940" cy="1436014"/>
@@ -923,6 +929,9 @@
     </w:p>
     <w:p>
       <w:r>
+        <w:rPr>
+          <w:noProof/>
+        </w:rPr>
         <w:drawing>
           <wp:inline distT="0" distB="0" distL="0" distR="0" wp14:anchorId="007EAA2F" wp14:editId="364F5243">
             <wp:extent cx="2809401" cy="1416059"/>
@@ -977,6 +986,9 @@
     </w:p>
     <w:p>
       <w:r>
+        <w:rPr>
+          <w:noProof/>
+        </w:rPr>
         <w:drawing>
           <wp:inline distT="0" distB="0" distL="0" distR="0" wp14:anchorId="1D32887B" wp14:editId="4D8082E4">
             <wp:extent cx="3979121" cy="1977753"/>
@@ -1016,6 +1028,9 @@
     </w:p>
     <w:p>
       <w:r>
+        <w:rPr>
+          <w:noProof/>
+        </w:rPr>
         <w:drawing>
           <wp:inline distT="0" distB="0" distL="0" distR="0" wp14:anchorId="6AF6A27D" wp14:editId="3DB1066D">
             <wp:extent cx="2635624" cy="2706270"/>
@@ -1056,6 +1071,9 @@
         <w:t xml:space="preserve"> </w:t>
       </w:r>
       <w:r>
+        <w:rPr>
+          <w:noProof/>
+        </w:rPr>
         <w:drawing>
           <wp:inline distT="0" distB="0" distL="0" distR="0" wp14:anchorId="67DEE1F1" wp14:editId="08E48DB6">
             <wp:extent cx="2627348" cy="2681746"/>
@@ -1106,10 +1124,13 @@
     </w:p>
     <w:p>
       <w:r>
+        <w:rPr>
+          <w:noProof/>
+        </w:rPr>
         <w:drawing>
-          <wp:inline distT="0" distB="0" distL="0" distR="0" wp14:anchorId="061DF183" wp14:editId="797C9C1D">
-            <wp:extent cx="3200677" cy="1691787"/>
-            <wp:effectExtent l="0" t="0" r="0" b="3810"/>
+          <wp:inline distT="0" distB="0" distL="0" distR="0" wp14:anchorId="061DF183" wp14:editId="171B3F35">
+            <wp:extent cx="4837585" cy="2557010"/>
+            <wp:effectExtent l="0" t="0" r="1270" b="0"/>
             <wp:docPr id="1973940012" name="Picture 1" descr="A screenshot of a computer&#10;&#10;Description automatically generated"/>
             <wp:cNvGraphicFramePr>
               <a:graphicFrameLocks xmlns:a="http://schemas.openxmlformats.org/drawingml/2006/main" noChangeAspect="1"/>
@@ -1130,7 +1151,7 @@
                   <pic:spPr>
                     <a:xfrm>
                       <a:off x="0" y="0"/>
-                      <a:ext cx="3200677" cy="1691787"/>
+                      <a:ext cx="4850248" cy="2563703"/>
                     </a:xfrm>
                     <a:prstGeom prst="rect">
                       <a:avLst/>
@@ -1145,11 +1166,14 @@
     </w:p>
     <w:p>
       <w:r>
+        <w:rPr>
+          <w:noProof/>
+        </w:rPr>
         <w:lastRenderedPageBreak/>
         <w:drawing>
-          <wp:inline distT="0" distB="0" distL="0" distR="0" wp14:anchorId="6D8DE805" wp14:editId="5579D09A">
-            <wp:extent cx="2278577" cy="1878493"/>
-            <wp:effectExtent l="0" t="0" r="7620" b="7620"/>
+          <wp:inline distT="0" distB="0" distL="0" distR="0" wp14:anchorId="6D8DE805" wp14:editId="095984D6">
+            <wp:extent cx="3057654" cy="2520776"/>
+            <wp:effectExtent l="0" t="0" r="0" b="0"/>
             <wp:docPr id="1960871591" name="Picture 1" descr="A screenshot of a computer&#10;&#10;Description automatically generated"/>
             <wp:cNvGraphicFramePr>
               <a:graphicFrameLocks xmlns:a="http://schemas.openxmlformats.org/drawingml/2006/main" noChangeAspect="1"/>
@@ -1170,7 +1194,7 @@
                   <pic:spPr>
                     <a:xfrm>
                       <a:off x="0" y="0"/>
-                      <a:ext cx="2278577" cy="1878493"/>
+                      <a:ext cx="3060369" cy="2523014"/>
                     </a:xfrm>
                     <a:prstGeom prst="rect">
                       <a:avLst/>
@@ -1210,6 +1234,9 @@
     </w:p>
     <w:p>
       <w:r>
+        <w:rPr>
+          <w:noProof/>
+        </w:rPr>
         <w:drawing>
           <wp:inline distT="0" distB="0" distL="0" distR="0" wp14:anchorId="102F447C" wp14:editId="7D6A6686">
             <wp:extent cx="5743135" cy="1617785"/>
@@ -1249,6 +1276,9 @@
     </w:p>
     <w:p>
       <w:r>
+        <w:rPr>
+          <w:noProof/>
+        </w:rPr>
         <w:drawing>
           <wp:inline distT="0" distB="0" distL="0" distR="0" wp14:anchorId="71BD53E7" wp14:editId="3A70CDE1">
             <wp:extent cx="3082480" cy="3050702"/>
@@ -1293,7 +1323,6 @@
         <w:pStyle w:val="Heading3"/>
       </w:pPr>
       <w:r>
-        <w:lastRenderedPageBreak/>
         <w:t xml:space="preserve">Task 2 </w:t>
       </w:r>
       <w:r>
@@ -1310,6 +1339,9 @@
     </w:p>
     <w:p>
       <w:r>
+        <w:rPr>
+          <w:noProof/>
+        </w:rPr>
         <w:drawing>
           <wp:inline distT="0" distB="0" distL="0" distR="0" wp14:anchorId="142C9C7D" wp14:editId="65EE0EC3">
             <wp:extent cx="5198259" cy="2027403"/>
@@ -1349,6 +1381,9 @@
     </w:p>
     <w:p>
       <w:r>
+        <w:rPr>
+          <w:noProof/>
+        </w:rPr>
         <w:drawing>
           <wp:inline distT="0" distB="0" distL="0" distR="0" wp14:anchorId="7B0D356C" wp14:editId="2287250C">
             <wp:extent cx="3032829" cy="2663898"/>
@@ -1401,6 +1436,9 @@
     </w:p>
     <w:p>
       <w:r>
+        <w:rPr>
+          <w:noProof/>
+        </w:rPr>
         <w:drawing>
           <wp:inline distT="0" distB="0" distL="0" distR="0" wp14:anchorId="6753A25D" wp14:editId="3E24011D">
             <wp:extent cx="5275314" cy="2130842"/>
@@ -1440,6 +1478,9 @@
     </w:p>
     <w:p>
       <w:r>
+        <w:rPr>
+          <w:noProof/>
+        </w:rPr>
         <w:lastRenderedPageBreak/>
         <w:drawing>
           <wp:inline distT="0" distB="0" distL="0" distR="0" wp14:anchorId="425EB400" wp14:editId="5C22DBF0">
@@ -3245,6 +3286,7 @@
   <w:style w:type="character" w:default="1" w:styleId="DefaultParagraphFont">
     <w:name w:val="Default Paragraph Font"/>
     <w:uiPriority w:val="1"/>
+    <w:semiHidden/>
     <w:unhideWhenUsed/>
   </w:style>
   <w:style w:type="table" w:default="1" w:styleId="TableNormal">

</xml_diff>

<commit_message>
Created tableau dashboards, and databse client code
</commit_message>
<xml_diff>
--- a/Little Lemon Database Project.docx
+++ b/Little Lemon Database Project.docx
@@ -222,7 +222,7 @@
           <w:noProof/>
         </w:rPr>
         <w:drawing>
-          <wp:inline distT="0" distB="0" distL="0" distR="0" wp14:anchorId="6EAA21C6" wp14:editId="4A49CD13">
+          <wp:inline distT="0" distB="0" distL="0" distR="0" wp14:anchorId="6EAA21C6" wp14:editId="7FA0C05D">
             <wp:extent cx="2674495" cy="2033588"/>
             <wp:effectExtent l="0" t="0" r="0" b="5080"/>
             <wp:docPr id="645310171" name="Picture 1" descr="A diagram of relationship&#10;&#10;Description automatically generated"/>
@@ -1519,6 +1519,427 @@
         </w:drawing>
       </w:r>
     </w:p>
+    <w:p/>
+    <w:p>
+      <w:pPr>
+        <w:pStyle w:val="Heading1"/>
+      </w:pPr>
+      <w:r>
+        <w:t>Part 4: Tableau</w:t>
+      </w:r>
+    </w:p>
+    <w:p/>
+    <w:p>
+      <w:pPr>
+        <w:pStyle w:val="Heading2"/>
+      </w:pPr>
+      <w:r>
+        <w:t>Setup Tableau Workspace</w:t>
+      </w:r>
+    </w:p>
+    <w:p/>
+    <w:p>
+      <w:pPr>
+        <w:pStyle w:val="Heading3"/>
+      </w:pPr>
+      <w:r>
+        <w:t>Task1 Connect Tableau to Excel sheet, and filter data to select US</w:t>
+      </w:r>
+    </w:p>
+    <w:p/>
+    <w:p>
+      <w:r>
+        <w:drawing>
+          <wp:inline distT="0" distB="0" distL="0" distR="0" wp14:anchorId="4145BC0D" wp14:editId="50A2E2E4">
+            <wp:extent cx="5943600" cy="2592705"/>
+            <wp:effectExtent l="0" t="0" r="0" b="0"/>
+            <wp:docPr id="1942924072" name="Picture 1" descr="A screenshot of a computer&#10;&#10;Description automatically generated"/>
+            <wp:cNvGraphicFramePr>
+              <a:graphicFrameLocks xmlns:a="http://schemas.openxmlformats.org/drawingml/2006/main" noChangeAspect="1"/>
+            </wp:cNvGraphicFramePr>
+            <a:graphic xmlns:a="http://schemas.openxmlformats.org/drawingml/2006/main">
+              <a:graphicData uri="http://schemas.openxmlformats.org/drawingml/2006/picture">
+                <pic:pic xmlns:pic="http://schemas.openxmlformats.org/drawingml/2006/picture">
+                  <pic:nvPicPr>
+                    <pic:cNvPr id="1942924072" name="Picture 1" descr="A screenshot of a computer&#10;&#10;Description automatically generated"/>
+                    <pic:cNvPicPr/>
+                  </pic:nvPicPr>
+                  <pic:blipFill>
+                    <a:blip r:embed="rId31"/>
+                    <a:stretch>
+                      <a:fillRect/>
+                    </a:stretch>
+                  </pic:blipFill>
+                  <pic:spPr>
+                    <a:xfrm>
+                      <a:off x="0" y="0"/>
+                      <a:ext cx="5943600" cy="2592705"/>
+                    </a:xfrm>
+                    <a:prstGeom prst="rect">
+                      <a:avLst/>
+                    </a:prstGeom>
+                  </pic:spPr>
+                </pic:pic>
+              </a:graphicData>
+            </a:graphic>
+          </wp:inline>
+        </w:drawing>
+      </w:r>
+    </w:p>
+    <w:p/>
+    <w:p/>
+    <w:p/>
+    <w:p/>
+    <w:p>
+      <w:pPr>
+        <w:pStyle w:val="Heading3"/>
+      </w:pPr>
+      <w:r>
+        <w:lastRenderedPageBreak/>
+        <w:t>Task2 new data field for First Name and Last Name.</w:t>
+      </w:r>
+    </w:p>
+    <w:p/>
+    <w:p>
+      <w:r>
+        <w:drawing>
+          <wp:inline distT="0" distB="0" distL="0" distR="0" wp14:anchorId="1AE84A33" wp14:editId="4BCCEE96">
+            <wp:extent cx="5910189" cy="1526721"/>
+            <wp:effectExtent l="0" t="0" r="0" b="0"/>
+            <wp:docPr id="446487282" name="Picture 1" descr="A screenshot of a computer&#10;&#10;Description automatically generated"/>
+            <wp:cNvGraphicFramePr>
+              <a:graphicFrameLocks xmlns:a="http://schemas.openxmlformats.org/drawingml/2006/main" noChangeAspect="1"/>
+            </wp:cNvGraphicFramePr>
+            <a:graphic xmlns:a="http://schemas.openxmlformats.org/drawingml/2006/main">
+              <a:graphicData uri="http://schemas.openxmlformats.org/drawingml/2006/picture">
+                <pic:pic xmlns:pic="http://schemas.openxmlformats.org/drawingml/2006/picture">
+                  <pic:nvPicPr>
+                    <pic:cNvPr id="446487282" name="Picture 1" descr="A screenshot of a computer&#10;&#10;Description automatically generated"/>
+                    <pic:cNvPicPr/>
+                  </pic:nvPicPr>
+                  <pic:blipFill rotWithShape="1">
+                    <a:blip r:embed="rId32"/>
+                    <a:srcRect r="12775"/>
+                    <a:stretch/>
+                  </pic:blipFill>
+                  <pic:spPr bwMode="auto">
+                    <a:xfrm>
+                      <a:off x="0" y="0"/>
+                      <a:ext cx="5925180" cy="1530593"/>
+                    </a:xfrm>
+                    <a:prstGeom prst="rect">
+                      <a:avLst/>
+                    </a:prstGeom>
+                    <a:ln>
+                      <a:noFill/>
+                    </a:ln>
+                    <a:extLst>
+                      <a:ext uri="{53640926-AAD7-44D8-BBD7-CCE9431645EC}">
+                        <a14:shadowObscured xmlns:a14="http://schemas.microsoft.com/office/drawing/2010/main"/>
+                      </a:ext>
+                    </a:extLst>
+                  </pic:spPr>
+                </pic:pic>
+              </a:graphicData>
+            </a:graphic>
+          </wp:inline>
+        </w:drawing>
+      </w:r>
+    </w:p>
+    <w:p>
+      <w:pPr>
+        <w:pStyle w:val="Heading3"/>
+      </w:pPr>
+      <w:r>
+        <w:t>Task3 new data field for profits</w:t>
+      </w:r>
+    </w:p>
+    <w:p>
+      <w:r>
+        <w:drawing>
+          <wp:inline distT="0" distB="0" distL="0" distR="0" wp14:anchorId="640E2075" wp14:editId="7DC3BFD7">
+            <wp:extent cx="3769179" cy="1870334"/>
+            <wp:effectExtent l="0" t="0" r="3175" b="0"/>
+            <wp:docPr id="1670216995" name="Picture 1" descr="A screenshot of a computer&#10;&#10;Description automatically generated"/>
+            <wp:cNvGraphicFramePr>
+              <a:graphicFrameLocks xmlns:a="http://schemas.openxmlformats.org/drawingml/2006/main" noChangeAspect="1"/>
+            </wp:cNvGraphicFramePr>
+            <a:graphic xmlns:a="http://schemas.openxmlformats.org/drawingml/2006/main">
+              <a:graphicData uri="http://schemas.openxmlformats.org/drawingml/2006/picture">
+                <pic:pic xmlns:pic="http://schemas.openxmlformats.org/drawingml/2006/picture">
+                  <pic:nvPicPr>
+                    <pic:cNvPr id="1670216995" name="Picture 1" descr="A screenshot of a computer&#10;&#10;Description automatically generated"/>
+                    <pic:cNvPicPr/>
+                  </pic:nvPicPr>
+                  <pic:blipFill>
+                    <a:blip r:embed="rId33"/>
+                    <a:stretch>
+                      <a:fillRect/>
+                    </a:stretch>
+                  </pic:blipFill>
+                  <pic:spPr>
+                    <a:xfrm>
+                      <a:off x="0" y="0"/>
+                      <a:ext cx="3775453" cy="1873447"/>
+                    </a:xfrm>
+                    <a:prstGeom prst="rect">
+                      <a:avLst/>
+                    </a:prstGeom>
+                  </pic:spPr>
+                </pic:pic>
+              </a:graphicData>
+            </a:graphic>
+          </wp:inline>
+        </w:drawing>
+      </w:r>
+    </w:p>
+    <w:p>
+      <w:pPr>
+        <w:pStyle w:val="Heading2"/>
+      </w:pPr>
+      <w:r>
+        <w:t>Interactive Dashboard for sales and profits</w:t>
+      </w:r>
+    </w:p>
+    <w:p/>
+    <w:p>
+      <w:pPr>
+        <w:pStyle w:val="Heading3"/>
+      </w:pPr>
+      <w:r>
+        <w:t>Task1 Customer sales with filter of sales &gt;= $70</w:t>
+      </w:r>
+    </w:p>
+    <w:p>
+      <w:r>
+        <w:drawing>
+          <wp:inline distT="0" distB="0" distL="0" distR="0" wp14:anchorId="170E312E" wp14:editId="0667124A">
+            <wp:extent cx="5943600" cy="2942590"/>
+            <wp:effectExtent l="0" t="0" r="0" b="0"/>
+            <wp:docPr id="1012164398" name="Picture 1" descr="A screenshot of a graph&#10;&#10;Description automatically generated"/>
+            <wp:cNvGraphicFramePr>
+              <a:graphicFrameLocks xmlns:a="http://schemas.openxmlformats.org/drawingml/2006/main" noChangeAspect="1"/>
+            </wp:cNvGraphicFramePr>
+            <a:graphic xmlns:a="http://schemas.openxmlformats.org/drawingml/2006/main">
+              <a:graphicData uri="http://schemas.openxmlformats.org/drawingml/2006/picture">
+                <pic:pic xmlns:pic="http://schemas.openxmlformats.org/drawingml/2006/picture">
+                  <pic:nvPicPr>
+                    <pic:cNvPr id="1012164398" name="Picture 1" descr="A screenshot of a graph&#10;&#10;Description automatically generated"/>
+                    <pic:cNvPicPr/>
+                  </pic:nvPicPr>
+                  <pic:blipFill>
+                    <a:blip r:embed="rId34"/>
+                    <a:stretch>
+                      <a:fillRect/>
+                    </a:stretch>
+                  </pic:blipFill>
+                  <pic:spPr>
+                    <a:xfrm>
+                      <a:off x="0" y="0"/>
+                      <a:ext cx="5943600" cy="2942590"/>
+                    </a:xfrm>
+                    <a:prstGeom prst="rect">
+                      <a:avLst/>
+                    </a:prstGeom>
+                  </pic:spPr>
+                </pic:pic>
+              </a:graphicData>
+            </a:graphic>
+          </wp:inline>
+        </w:drawing>
+      </w:r>
+    </w:p>
+    <w:p>
+      <w:pPr>
+        <w:pStyle w:val="Heading3"/>
+      </w:pPr>
+      <w:r>
+        <w:lastRenderedPageBreak/>
+        <w:t>Task2 Sales trend from 2019-2022</w:t>
+      </w:r>
+    </w:p>
+    <w:p>
+      <w:r>
+        <w:drawing>
+          <wp:inline distT="0" distB="0" distL="0" distR="0" wp14:anchorId="13CE0270" wp14:editId="328088B6">
+            <wp:extent cx="3028950" cy="3761129"/>
+            <wp:effectExtent l="0" t="0" r="0" b="0"/>
+            <wp:docPr id="754919454" name="Picture 1" descr="A screenshot of a graph&#10;&#10;Description automatically generated"/>
+            <wp:cNvGraphicFramePr>
+              <a:graphicFrameLocks xmlns:a="http://schemas.openxmlformats.org/drawingml/2006/main" noChangeAspect="1"/>
+            </wp:cNvGraphicFramePr>
+            <a:graphic xmlns:a="http://schemas.openxmlformats.org/drawingml/2006/main">
+              <a:graphicData uri="http://schemas.openxmlformats.org/drawingml/2006/picture">
+                <pic:pic xmlns:pic="http://schemas.openxmlformats.org/drawingml/2006/picture">
+                  <pic:nvPicPr>
+                    <pic:cNvPr id="754919454" name="Picture 1" descr="A screenshot of a graph&#10;&#10;Description automatically generated"/>
+                    <pic:cNvPicPr/>
+                  </pic:nvPicPr>
+                  <pic:blipFill>
+                    <a:blip r:embed="rId35"/>
+                    <a:stretch>
+                      <a:fillRect/>
+                    </a:stretch>
+                  </pic:blipFill>
+                  <pic:spPr>
+                    <a:xfrm>
+                      <a:off x="0" y="0"/>
+                      <a:ext cx="3031453" cy="3764237"/>
+                    </a:xfrm>
+                    <a:prstGeom prst="rect">
+                      <a:avLst/>
+                    </a:prstGeom>
+                  </pic:spPr>
+                </pic:pic>
+              </a:graphicData>
+            </a:graphic>
+          </wp:inline>
+        </w:drawing>
+      </w:r>
+    </w:p>
+    <w:p>
+      <w:pPr>
+        <w:pStyle w:val="Heading3"/>
+      </w:pPr>
+      <w:r>
+        <w:t>Task3 Bubble Chart of sales for all customers.</w:t>
+      </w:r>
+    </w:p>
+    <w:p>
+      <w:r>
+        <w:drawing>
+          <wp:inline distT="0" distB="0" distL="0" distR="0" wp14:anchorId="15D7A3B2" wp14:editId="2C1BFD8E">
+            <wp:extent cx="4095750" cy="3692817"/>
+            <wp:effectExtent l="0" t="0" r="0" b="3175"/>
+            <wp:docPr id="1131572542" name="Picture 1" descr="A screenshot of a chart&#10;&#10;Description automatically generated"/>
+            <wp:cNvGraphicFramePr>
+              <a:graphicFrameLocks xmlns:a="http://schemas.openxmlformats.org/drawingml/2006/main" noChangeAspect="1"/>
+            </wp:cNvGraphicFramePr>
+            <a:graphic xmlns:a="http://schemas.openxmlformats.org/drawingml/2006/main">
+              <a:graphicData uri="http://schemas.openxmlformats.org/drawingml/2006/picture">
+                <pic:pic xmlns:pic="http://schemas.openxmlformats.org/drawingml/2006/picture">
+                  <pic:nvPicPr>
+                    <pic:cNvPr id="1131572542" name="Picture 1" descr="A screenshot of a chart&#10;&#10;Description automatically generated"/>
+                    <pic:cNvPicPr/>
+                  </pic:nvPicPr>
+                  <pic:blipFill>
+                    <a:blip r:embed="rId36"/>
+                    <a:stretch>
+                      <a:fillRect/>
+                    </a:stretch>
+                  </pic:blipFill>
+                  <pic:spPr>
+                    <a:xfrm>
+                      <a:off x="0" y="0"/>
+                      <a:ext cx="4100479" cy="3697080"/>
+                    </a:xfrm>
+                    <a:prstGeom prst="rect">
+                      <a:avLst/>
+                    </a:prstGeom>
+                  </pic:spPr>
+                </pic:pic>
+              </a:graphicData>
+            </a:graphic>
+          </wp:inline>
+        </w:drawing>
+      </w:r>
+    </w:p>
+    <w:p>
+      <w:pPr>
+        <w:pStyle w:val="Heading3"/>
+      </w:pPr>
+      <w:r>
+        <w:lastRenderedPageBreak/>
+        <w:t>Task4 Sales of the Cuisines</w:t>
+      </w:r>
+    </w:p>
+    <w:p>
+      <w:r>
+        <w:drawing>
+          <wp:inline distT="0" distB="0" distL="0" distR="0" wp14:anchorId="4FCF0299" wp14:editId="1680FC64">
+            <wp:extent cx="4454773" cy="4022271"/>
+            <wp:effectExtent l="0" t="0" r="3175" b="0"/>
+            <wp:docPr id="701012497" name="Picture 1" descr="A screenshot of a computer&#10;&#10;Description automatically generated"/>
+            <wp:cNvGraphicFramePr>
+              <a:graphicFrameLocks xmlns:a="http://schemas.openxmlformats.org/drawingml/2006/main" noChangeAspect="1"/>
+            </wp:cNvGraphicFramePr>
+            <a:graphic xmlns:a="http://schemas.openxmlformats.org/drawingml/2006/main">
+              <a:graphicData uri="http://schemas.openxmlformats.org/drawingml/2006/picture">
+                <pic:pic xmlns:pic="http://schemas.openxmlformats.org/drawingml/2006/picture">
+                  <pic:nvPicPr>
+                    <pic:cNvPr id="701012497" name="Picture 1" descr="A screenshot of a computer&#10;&#10;Description automatically generated"/>
+                    <pic:cNvPicPr/>
+                  </pic:nvPicPr>
+                  <pic:blipFill>
+                    <a:blip r:embed="rId37"/>
+                    <a:stretch>
+                      <a:fillRect/>
+                    </a:stretch>
+                  </pic:blipFill>
+                  <pic:spPr>
+                    <a:xfrm>
+                      <a:off x="0" y="0"/>
+                      <a:ext cx="4459482" cy="4026523"/>
+                    </a:xfrm>
+                    <a:prstGeom prst="rect">
+                      <a:avLst/>
+                    </a:prstGeom>
+                  </pic:spPr>
+                </pic:pic>
+              </a:graphicData>
+            </a:graphic>
+          </wp:inline>
+        </w:drawing>
+      </w:r>
+    </w:p>
+    <w:p>
+      <w:pPr>
+        <w:pStyle w:val="Heading3"/>
+      </w:pPr>
+      <w:r>
+        <w:t>Task5 Interactive Dashboard</w:t>
+      </w:r>
+    </w:p>
+    <w:p>
+      <w:r>
+        <w:drawing>
+          <wp:inline distT="0" distB="0" distL="0" distR="0" wp14:anchorId="58C876A2" wp14:editId="3B9B5ECE">
+            <wp:extent cx="4324725" cy="3212108"/>
+            <wp:effectExtent l="0" t="0" r="0" b="7620"/>
+            <wp:docPr id="368455607" name="Picture 1" descr="A screenshot of a computer&#10;&#10;Description automatically generated"/>
+            <wp:cNvGraphicFramePr>
+              <a:graphicFrameLocks xmlns:a="http://schemas.openxmlformats.org/drawingml/2006/main" noChangeAspect="1"/>
+            </wp:cNvGraphicFramePr>
+            <a:graphic xmlns:a="http://schemas.openxmlformats.org/drawingml/2006/main">
+              <a:graphicData uri="http://schemas.openxmlformats.org/drawingml/2006/picture">
+                <pic:pic xmlns:pic="http://schemas.openxmlformats.org/drawingml/2006/picture">
+                  <pic:nvPicPr>
+                    <pic:cNvPr id="368455607" name="Picture 1" descr="A screenshot of a computer&#10;&#10;Description automatically generated"/>
+                    <pic:cNvPicPr/>
+                  </pic:nvPicPr>
+                  <pic:blipFill>
+                    <a:blip r:embed="rId38"/>
+                    <a:stretch>
+                      <a:fillRect/>
+                    </a:stretch>
+                  </pic:blipFill>
+                  <pic:spPr>
+                    <a:xfrm>
+                      <a:off x="0" y="0"/>
+                      <a:ext cx="4324725" cy="3212108"/>
+                    </a:xfrm>
+                    <a:prstGeom prst="rect">
+                      <a:avLst/>
+                    </a:prstGeom>
+                  </pic:spPr>
+                </pic:pic>
+              </a:graphicData>
+            </a:graphic>
+          </wp:inline>
+        </w:drawing>
+      </w:r>
+    </w:p>
+    <w:p/>
     <w:sectPr>
       <w:pgSz w:w="12240" w:h="15840"/>
       <w:pgMar w:top="1440" w:right="1440" w:bottom="1440" w:left="1440" w:header="708" w:footer="708" w:gutter="0"/>
@@ -3419,6 +3840,37 @@
       <w:lang w:eastAsia="en-CA"/>
     </w:rPr>
   </w:style>
+  <w:style w:type="paragraph" w:styleId="Subtitle">
+    <w:name w:val="Subtitle"/>
+    <w:basedOn w:val="Normal"/>
+    <w:next w:val="Normal"/>
+    <w:link w:val="SubtitleChar"/>
+    <w:uiPriority w:val="11"/>
+    <w:qFormat/>
+    <w:rsid w:val="004B49C8"/>
+    <w:pPr>
+      <w:numPr>
+        <w:ilvl w:val="1"/>
+      </w:numPr>
+    </w:pPr>
+    <w:rPr>
+      <w:rFonts w:eastAsiaTheme="minorEastAsia"/>
+      <w:color w:val="5A5A5A" w:themeColor="text1" w:themeTint="A5"/>
+      <w:spacing w:val="15"/>
+    </w:rPr>
+  </w:style>
+  <w:style w:type="character" w:customStyle="1" w:styleId="SubtitleChar">
+    <w:name w:val="Subtitle Char"/>
+    <w:basedOn w:val="DefaultParagraphFont"/>
+    <w:link w:val="Subtitle"/>
+    <w:uiPriority w:val="11"/>
+    <w:rsid w:val="004B49C8"/>
+    <w:rPr>
+      <w:rFonts w:eastAsiaTheme="minorEastAsia"/>
+      <w:color w:val="5A5A5A" w:themeColor="text1" w:themeTint="A5"/>
+      <w:spacing w:val="15"/>
+    </w:rPr>
+  </w:style>
 </w:styles>
 </file>
 

</xml_diff>